<commit_message>
Camio tonto en el documento...
</commit_message>
<xml_diff>
--- a/doc/Segunda páctica de java.docx
+++ b/doc/Segunda páctica de java.docx
@@ -136,6 +136,7 @@
                               <w:lang w:val="en-US"/>
                             </w:rPr>
                           </w:pPr>
+                          <w:proofErr w:type="gramStart"/>
                           <w:r>
                             <w:rPr>
                               <w:rFonts w:eastAsiaTheme="majorEastAsia" w:cstheme="minorHAnsi"/>
@@ -176,6 +177,7 @@
                             </w:rPr>
                             <w:t>.</w:t>
                           </w:r>
+                          <w:proofErr w:type="gramEnd"/>
                         </w:p>
                       </w:sdtContent>
                     </w:sdt>
@@ -2636,7 +2638,15 @@
           <w:sz w:val="24"/>
           <w:szCs w:val="24"/>
         </w:rPr>
-        <w:t>Además se pide la incorporación de un parse</w:t>
+        <w:t xml:space="preserve">Además se pide la incorporación de un </w:t>
+      </w:r>
+      <w:proofErr w:type="spellStart"/>
+      <w:r>
+        <w:rPr>
+          <w:sz w:val="24"/>
+          <w:szCs w:val="24"/>
+        </w:rPr>
+        <w:t>parse</w:t>
       </w:r>
       <w:r>
         <w:rPr>
@@ -2645,6 +2655,7 @@
         </w:rPr>
         <w:t>r</w:t>
       </w:r>
+      <w:proofErr w:type="spellEnd"/>
       <w:r>
         <w:rPr>
           <w:sz w:val="24"/>
@@ -2905,7 +2916,39 @@
           <w:sz w:val="24"/>
           <w:szCs w:val="24"/>
         </w:rPr>
-        <w:t>Utilizar eclipse como entorno de desarrollo y jUnit (librería de java para realizar pruebas sobre el sotfware).</w:t>
+        <w:t xml:space="preserve">Utilizar eclipse como entorno de desarrollo y </w:t>
+      </w:r>
+      <w:proofErr w:type="spellStart"/>
+      <w:r>
+        <w:rPr>
+          <w:sz w:val="24"/>
+          <w:szCs w:val="24"/>
+        </w:rPr>
+        <w:t>jUnit</w:t>
+      </w:r>
+      <w:proofErr w:type="spellEnd"/>
+      <w:r>
+        <w:rPr>
+          <w:sz w:val="24"/>
+          <w:szCs w:val="24"/>
+        </w:rPr>
+        <w:t xml:space="preserve"> (librería de java para realizar pruebas sobre el </w:t>
+      </w:r>
+      <w:proofErr w:type="spellStart"/>
+      <w:r>
+        <w:rPr>
+          <w:sz w:val="24"/>
+          <w:szCs w:val="24"/>
+        </w:rPr>
+        <w:t>sotfware</w:t>
+      </w:r>
+      <w:proofErr w:type="spellEnd"/>
+      <w:r>
+        <w:rPr>
+          <w:sz w:val="24"/>
+          <w:szCs w:val="24"/>
+        </w:rPr>
+        <w:t>).</w:t>
       </w:r>
     </w:p>
     <w:p>
@@ -3270,7 +3313,30 @@
           <w:sz w:val="24"/>
           <w:szCs w:val="24"/>
         </w:rPr>
-        <w:t>La creación del parseador ha sido bastante dura, p</w:t>
+        <w:t xml:space="preserve">La creación del </w:t>
+      </w:r>
+      <w:proofErr w:type="spellStart"/>
+      <w:r>
+        <w:rPr>
+          <w:sz w:val="24"/>
+          <w:szCs w:val="24"/>
+        </w:rPr>
+        <w:t>parse</w:t>
+      </w:r>
+      <w:r>
+        <w:rPr>
+          <w:sz w:val="24"/>
+          <w:szCs w:val="24"/>
+        </w:rPr>
+        <w:t>r</w:t>
+      </w:r>
+      <w:proofErr w:type="spellEnd"/>
+      <w:r>
+        <w:rPr>
+          <w:sz w:val="24"/>
+          <w:szCs w:val="24"/>
+        </w:rPr>
+        <w:t xml:space="preserve"> ha sido bastante dura, p</w:t>
       </w:r>
       <w:r>
         <w:rPr>
@@ -3540,7 +3606,23 @@
           <w:sz w:val="24"/>
           <w:szCs w:val="24"/>
         </w:rPr>
-        <w:t xml:space="preserve"> lleva el concepto de abstracción un paso más allá. L a palabra clave abstract permite crear uno o más métodos no definidos dentro de una clase: proporcionamos parte de la interfaz, pero sin proporcionar la implementación correspondiente. La implementación se proporciona de las clases que hereden de la clase actual. La palabra clave </w:t>
+        <w:t xml:space="preserve"> lleva el concepto de abstracción un paso más allá. L a palabra clave </w:t>
+      </w:r>
+      <w:proofErr w:type="spellStart"/>
+      <w:r>
+        <w:rPr>
+          <w:sz w:val="24"/>
+          <w:szCs w:val="24"/>
+        </w:rPr>
+        <w:t>abstract</w:t>
+      </w:r>
+      <w:proofErr w:type="spellEnd"/>
+      <w:r>
+        <w:rPr>
+          <w:sz w:val="24"/>
+          <w:szCs w:val="24"/>
+        </w:rPr>
+        <w:t xml:space="preserve"> permite crear uno o más métodos no definidos dentro de una clase: proporcionamos parte de la interfaz, pero sin proporcionar la implementación correspondiente. La implementación se proporciona de las clases que hereden de la clase actual. La palabra clave </w:t>
       </w:r>
       <w:r>
         <w:rPr>
@@ -4077,6 +4159,15 @@
         </w:rPr>
         <w:t>.</w:t>
       </w:r>
+      <w:bookmarkStart w:id="8" w:name="_GoBack"/>
+      <w:bookmarkEnd w:id="8"/>
+      <w:r>
+        <w:rPr>
+          <w:sz w:val="24"/>
+          <w:szCs w:val="24"/>
+        </w:rPr>
+        <w:t xml:space="preserve"> </w:t>
+      </w:r>
     </w:p>
     <w:p>
       <w:pPr>
@@ -4156,7 +4247,7 @@
         </w:rPr>
         <w:t xml:space="preserve"> </w:t>
       </w:r>
-      <w:bookmarkStart w:id="8" w:name="_Toc341342829"/>
+      <w:bookmarkStart w:id="9" w:name="_Toc341342829"/>
       <w:r>
         <w:rPr>
           <w:b/>
@@ -4166,7 +4257,7 @@
         </w:rPr>
         <w:t>Relación con la docencia cursada</w:t>
       </w:r>
-      <w:bookmarkEnd w:id="8"/>
+      <w:bookmarkEnd w:id="9"/>
     </w:p>
     <w:p>
       <w:pPr>
@@ -4203,7 +4294,23 @@
           <w:sz w:val="24"/>
           <w:szCs w:val="24"/>
         </w:rPr>
-        <w:t xml:space="preserve"> la herencia, el polimorfismo, etc..</w:t>
+        <w:t xml:space="preserve"> la herencia, el polimorfismo, </w:t>
+      </w:r>
+      <w:proofErr w:type="spellStart"/>
+      <w:r>
+        <w:rPr>
+          <w:sz w:val="24"/>
+          <w:szCs w:val="24"/>
+        </w:rPr>
+        <w:t>etc</w:t>
+      </w:r>
+      <w:proofErr w:type="spellEnd"/>
+      <w:r>
+        <w:rPr>
+          <w:sz w:val="24"/>
+          <w:szCs w:val="24"/>
+        </w:rPr>
+        <w:t>..</w:t>
       </w:r>
       <w:r>
         <w:rPr>
@@ -4342,7 +4449,7 @@
           <w:u w:val="single"/>
         </w:rPr>
       </w:pPr>
-      <w:bookmarkStart w:id="9" w:name="_Toc341342830"/>
+      <w:bookmarkStart w:id="10" w:name="_Toc341342830"/>
       <w:r>
         <w:rPr>
           <w:b/>
@@ -4352,7 +4459,7 @@
         </w:rPr>
         <w:t>Viabilidad</w:t>
       </w:r>
-      <w:bookmarkEnd w:id="9"/>
+      <w:bookmarkEnd w:id="10"/>
     </w:p>
     <w:p>
       <w:pPr>
@@ -4519,7 +4626,7 @@
         </w:rPr>
         <w:t xml:space="preserve"> </w:t>
       </w:r>
-      <w:bookmarkStart w:id="10" w:name="_Toc341342831"/>
+      <w:bookmarkStart w:id="11" w:name="_Toc341342831"/>
       <w:r>
         <w:rPr>
           <w:b/>
@@ -4529,7 +4636,7 @@
         </w:rPr>
         <w:t>Estado del arte y fundamentación teórica</w:t>
       </w:r>
-      <w:bookmarkEnd w:id="10"/>
+      <w:bookmarkEnd w:id="11"/>
     </w:p>
     <w:p>
       <w:pPr>
@@ -5082,7 +5189,23 @@
           <w:sz w:val="24"/>
           <w:szCs w:val="24"/>
         </w:rPr>
-        <w:t>ión orientada a objetos, ya que no es un código mantenible si a la hora de cambiar la salida de datos o el método en el que se muestra hay que cambiar cada una de las clases que van a mostrar los datos</w:t>
+        <w:t xml:space="preserve">ión orientada a objetos, ya que no es un código </w:t>
+      </w:r>
+      <w:proofErr w:type="spellStart"/>
+      <w:r>
+        <w:rPr>
+          <w:sz w:val="24"/>
+          <w:szCs w:val="24"/>
+        </w:rPr>
+        <w:t>mantenible</w:t>
+      </w:r>
+      <w:proofErr w:type="spellEnd"/>
+      <w:r>
+        <w:rPr>
+          <w:sz w:val="24"/>
+          <w:szCs w:val="24"/>
+        </w:rPr>
+        <w:t xml:space="preserve"> si a la hora de cambiar la salida de datos o el método en el que se muestra hay que cambiar cada una de las clases que van a mostrar los datos</w:t>
       </w:r>
       <w:r>
         <w:rPr>
@@ -5207,7 +5330,7 @@
           <w:u w:val="single"/>
         </w:rPr>
       </w:pPr>
-      <w:bookmarkStart w:id="11" w:name="_Toc341342832"/>
+      <w:bookmarkStart w:id="12" w:name="_Toc341342832"/>
       <w:r>
         <w:rPr>
           <w:b/>
@@ -5217,7 +5340,7 @@
         </w:rPr>
         <w:t>Conclusión</w:t>
       </w:r>
-      <w:bookmarkEnd w:id="11"/>
+      <w:bookmarkEnd w:id="12"/>
     </w:p>
     <w:p>
       <w:pPr>
@@ -5372,7 +5495,7 @@
         </w:rPr>
         <w:t xml:space="preserve"> </w:t>
       </w:r>
-      <w:bookmarkStart w:id="12" w:name="_Toc341342833"/>
+      <w:bookmarkStart w:id="13" w:name="_Toc341342833"/>
       <w:r>
         <w:rPr>
           <w:b/>
@@ -5382,7 +5505,7 @@
         </w:rPr>
         <w:t>Bibliografía</w:t>
       </w:r>
-      <w:bookmarkEnd w:id="12"/>
+      <w:bookmarkEnd w:id="13"/>
     </w:p>
     <w:p>
       <w:pPr>
@@ -5500,8 +5623,17 @@
           <w:sz w:val="24"/>
           <w:szCs w:val="24"/>
         </w:rPr>
-        <w:t xml:space="preserve"> 4ª Edición, Bruce Eckel</w:t>
-      </w:r>
+        <w:t xml:space="preserve"> 4ª Edición, Bruce </w:t>
+      </w:r>
+      <w:proofErr w:type="spellStart"/>
+      <w:r>
+        <w:rPr>
+          <w:sz w:val="24"/>
+          <w:szCs w:val="24"/>
+        </w:rPr>
+        <w:t>Eckel</w:t>
+      </w:r>
+      <w:proofErr w:type="spellEnd"/>
     </w:p>
     <w:p>
       <w:pPr>
@@ -5698,7 +5830,7 @@
       <w:rPr>
         <w:noProof/>
       </w:rPr>
-      <w:t>2</w:t>
+      <w:t>7</w:t>
     </w:r>
     <w:r>
       <w:rPr>
@@ -11432,7 +11564,7 @@
 </file>
 
 <file path=customXml/itemProps2.xml><?xml version="1.0" encoding="utf-8"?>
-<ds:datastoreItem xmlns:ds="http://schemas.openxmlformats.org/officeDocument/2006/customXml" ds:itemID="{E273C875-D4D4-4143-9304-430C5525177A}">
+<ds:datastoreItem xmlns:ds="http://schemas.openxmlformats.org/officeDocument/2006/customXml" ds:itemID="{DA8CF1CD-E970-9E47-931F-C04C6157467B}">
   <ds:schemaRefs>
     <ds:schemaRef ds:uri="http://schemas.openxmlformats.org/officeDocument/2006/bibliography"/>
   </ds:schemaRefs>

</xml_diff>